<commit_message>
Added updated report and excel files
</commit_message>
<xml_diff>
--- a/ExcelDataWK1/01-Excel Homework Report.docx
+++ b/ExcelDataWK1/01-Excel Homework Report.docx
@@ -36,22 +36,14 @@
         <w:spacing w:after="0" w:line="240" w:lineRule="auto"/>
       </w:pPr>
       <w:r>
-        <w:t>Figure 1: Count of successful, failed, and canceled Kickstarter campaigns from 2009 to 2017.</w:t>
-      </w:r>
-    </w:p>
-    <w:p>
-      <w:pPr>
-        <w:spacing w:after="0" w:line="240" w:lineRule="auto"/>
-      </w:pPr>
-      <w:r>
         <w:rPr>
           <w:noProof/>
         </w:rPr>
         <w:drawing>
-          <wp:inline distT="0" distB="0" distL="0" distR="0" wp14:anchorId="108082E7" wp14:editId="71F2DDDA">
-            <wp:extent cx="4826000" cy="2584450"/>
-            <wp:effectExtent l="0" t="0" r="12700" b="6350"/>
-            <wp:docPr id="1" name="Chart 1">
+          <wp:inline distT="0" distB="0" distL="0" distR="0" wp14:anchorId="54E9E67B" wp14:editId="4B917B3F">
+            <wp:extent cx="5943600" cy="2786380"/>
+            <wp:effectExtent l="0" t="0" r="0" b="13970"/>
+            <wp:docPr id="5" name="Chart 5">
               <a:extLst xmlns:a="http://schemas.openxmlformats.org/drawingml/2006/main">
                 <a:ext uri="{FF2B5EF4-FFF2-40B4-BE49-F238E27FC236}">
                   <a16:creationId xmlns:a16="http://schemas.microsoft.com/office/drawing/2014/main" id="{5AA1C1E4-E198-4C01-A4FB-2D38C2FEA3F5}"/>
@@ -77,9 +69,19 @@
       <w:pPr>
         <w:spacing w:after="0" w:line="240" w:lineRule="auto"/>
       </w:pPr>
+    </w:p>
+    <w:p>
+      <w:pPr>
+        <w:spacing w:after="0" w:line="240" w:lineRule="auto"/>
+      </w:pPr>
       <w:r>
-        <w:t>Questions:</w:t>
+        <w:t>Qu</w:t>
       </w:r>
+      <w:r>
+        <w:t>estions:</w:t>
+      </w:r>
+      <w:bookmarkStart w:id="0" w:name="_GoBack"/>
+      <w:bookmarkEnd w:id="0"/>
     </w:p>
     <w:p>
       <w:pPr>
@@ -167,13 +169,8 @@
       <w:r>
         <w:t xml:space="preserve">were </w:t>
       </w:r>
-      <w:proofErr w:type="gramStart"/>
       <w:r>
-        <w:t>actually over</w:t>
-      </w:r>
-      <w:proofErr w:type="gramEnd"/>
-      <w:r>
-        <w:t xml:space="preserve"> 100% funded, but they are labeled as canceled</w:t>
+        <w:t>actually over 100% funded, but they are labeled as canceled</w:t>
       </w:r>
       <w:r>
         <w:t>, so they were technically successful.</w:t>
@@ -206,8 +203,6 @@
       <w:r>
         <w:t xml:space="preserve"> explain donation trends</w:t>
       </w:r>
-      <w:bookmarkStart w:id="0" w:name="_GoBack"/>
-      <w:bookmarkEnd w:id="0"/>
       <w:r>
         <w:t>.</w:t>
       </w:r>
@@ -1104,6 +1099,161 @@
     <c:fmtId val="-1"/>
   </c:pivotSource>
   <c:chart>
+    <c:title>
+      <c:tx>
+        <c:rich>
+          <a:bodyPr rot="0" spcFirstLastPara="1" vertOverflow="ellipsis" vert="horz" wrap="square" anchor="ctr" anchorCtr="1"/>
+          <a:lstStyle/>
+          <a:p>
+            <a:pPr marL="0" marR="0" lvl="0" indent="0" algn="ctr" defTabSz="914400" rtl="0" eaLnBrk="1" fontAlgn="auto" latinLnBrk="0" hangingPunct="1">
+              <a:lnSpc>
+                <a:spcPct val="100000"/>
+              </a:lnSpc>
+              <a:spcBef>
+                <a:spcPts val="0"/>
+              </a:spcBef>
+              <a:spcAft>
+                <a:spcPts val="0"/>
+              </a:spcAft>
+              <a:buClrTx/>
+              <a:buSzTx/>
+              <a:buFontTx/>
+              <a:buNone/>
+              <a:tabLst/>
+              <a:defRPr sz="1400" b="0" i="0" u="none" strike="noStrike" kern="1200" spc="0" baseline="0">
+                <a:solidFill>
+                  <a:sysClr val="windowText" lastClr="000000">
+                    <a:lumMod val="65000"/>
+                    <a:lumOff val="35000"/>
+                  </a:sysClr>
+                </a:solidFill>
+                <a:latin typeface="+mn-lt"/>
+                <a:ea typeface="+mn-ea"/>
+                <a:cs typeface="+mn-cs"/>
+              </a:defRPr>
+            </a:pPr>
+            <a:r>
+              <a:rPr lang="en-US" sz="1200" b="0" i="0" baseline="0">
+                <a:effectLst/>
+              </a:rPr>
+              <a:t>Count of successful, failed, and canceled Kickstarter campaigns</a:t>
+            </a:r>
+          </a:p>
+          <a:p>
+            <a:pPr marL="0" marR="0" lvl="0" indent="0" algn="ctr" defTabSz="914400" rtl="0" eaLnBrk="1" fontAlgn="auto" latinLnBrk="0" hangingPunct="1">
+              <a:lnSpc>
+                <a:spcPct val="100000"/>
+              </a:lnSpc>
+              <a:spcBef>
+                <a:spcPts val="0"/>
+              </a:spcBef>
+              <a:spcAft>
+                <a:spcPts val="0"/>
+              </a:spcAft>
+              <a:buClrTx/>
+              <a:buSzTx/>
+              <a:buFontTx/>
+              <a:buNone/>
+              <a:tabLst/>
+              <a:defRPr>
+                <a:solidFill>
+                  <a:sysClr val="windowText" lastClr="000000">
+                    <a:lumMod val="65000"/>
+                    <a:lumOff val="35000"/>
+                  </a:sysClr>
+                </a:solidFill>
+              </a:defRPr>
+            </a:pPr>
+            <a:r>
+              <a:rPr lang="en-US" sz="1200" b="0" i="0" baseline="0">
+                <a:effectLst/>
+              </a:rPr>
+              <a:t> from 2009 to 2017 by month.</a:t>
+            </a:r>
+            <a:endParaRPr lang="en-US" sz="1200">
+              <a:effectLst/>
+            </a:endParaRPr>
+          </a:p>
+          <a:p>
+            <a:pPr marL="0" marR="0" lvl="0" indent="0" algn="ctr" defTabSz="914400" rtl="0" eaLnBrk="1" fontAlgn="auto" latinLnBrk="0" hangingPunct="1">
+              <a:lnSpc>
+                <a:spcPct val="100000"/>
+              </a:lnSpc>
+              <a:spcBef>
+                <a:spcPts val="0"/>
+              </a:spcBef>
+              <a:spcAft>
+                <a:spcPts val="0"/>
+              </a:spcAft>
+              <a:buClrTx/>
+              <a:buSzTx/>
+              <a:buFontTx/>
+              <a:buNone/>
+              <a:tabLst/>
+              <a:defRPr>
+                <a:solidFill>
+                  <a:sysClr val="windowText" lastClr="000000">
+                    <a:lumMod val="65000"/>
+                    <a:lumOff val="35000"/>
+                  </a:sysClr>
+                </a:solidFill>
+              </a:defRPr>
+            </a:pPr>
+            <a:endParaRPr lang="en-US"/>
+          </a:p>
+        </c:rich>
+      </c:tx>
+      <c:layout>
+        <c:manualLayout>
+          <c:xMode val="edge"/>
+          <c:yMode val="edge"/>
+          <c:x val="0.1078471307099404"/>
+          <c:y val="4.6006175106773198E-2"/>
+        </c:manualLayout>
+      </c:layout>
+      <c:overlay val="0"/>
+      <c:spPr>
+        <a:noFill/>
+        <a:ln>
+          <a:noFill/>
+        </a:ln>
+        <a:effectLst/>
+      </c:spPr>
+      <c:txPr>
+        <a:bodyPr rot="0" spcFirstLastPara="1" vertOverflow="ellipsis" vert="horz" wrap="square" anchor="ctr" anchorCtr="1"/>
+        <a:lstStyle/>
+        <a:p>
+          <a:pPr marL="0" marR="0" lvl="0" indent="0" algn="ctr" defTabSz="914400" rtl="0" eaLnBrk="1" fontAlgn="auto" latinLnBrk="0" hangingPunct="1">
+            <a:lnSpc>
+              <a:spcPct val="100000"/>
+            </a:lnSpc>
+            <a:spcBef>
+              <a:spcPts val="0"/>
+            </a:spcBef>
+            <a:spcAft>
+              <a:spcPts val="0"/>
+            </a:spcAft>
+            <a:buClrTx/>
+            <a:buSzTx/>
+            <a:buFontTx/>
+            <a:buNone/>
+            <a:tabLst/>
+            <a:defRPr sz="1400" b="0" i="0" u="none" strike="noStrike" kern="1200" spc="0" baseline="0">
+              <a:solidFill>
+                <a:sysClr val="windowText" lastClr="000000">
+                  <a:lumMod val="65000"/>
+                  <a:lumOff val="35000"/>
+                </a:sysClr>
+              </a:solidFill>
+              <a:latin typeface="+mn-lt"/>
+              <a:ea typeface="+mn-ea"/>
+              <a:cs typeface="+mn-cs"/>
+            </a:defRPr>
+          </a:pPr>
+          <a:endParaRPr lang="en-US"/>
+        </a:p>
+      </c:txPr>
+    </c:title>
     <c:autoTitleDeleted val="0"/>
     <c:pivotFmts>
       <c:pivotFmt>
@@ -1288,7 +1438,17 @@
       </c:pivotFmt>
     </c:pivotFmts>
     <c:plotArea>
-      <c:layout/>
+      <c:layout>
+        <c:manualLayout>
+          <c:layoutTarget val="inner"/>
+          <c:xMode val="edge"/>
+          <c:yMode val="edge"/>
+          <c:x val="8.364334821953226E-2"/>
+          <c:y val="0.22268273665288152"/>
+          <c:w val="0.72177767657774117"/>
+          <c:h val="0.60626141536054667"/>
+        </c:manualLayout>
+      </c:layout>
       <c:lineChart>
         <c:grouping val="standard"/>
         <c:varyColors val="0"/>
@@ -1410,7 +1570,7 @@
           <c:smooth val="0"/>
           <c:extLst>
             <c:ext xmlns:c16="http://schemas.microsoft.com/office/drawing/2014/chart" uri="{C3380CC4-5D6E-409C-BE32-E72D297353CC}">
-              <c16:uniqueId val="{00000000-3A07-4174-9062-A42141962C13}"/>
+              <c16:uniqueId val="{00000000-4CD0-41C5-ACD4-70A2493CA728}"/>
             </c:ext>
           </c:extLst>
         </c:ser>
@@ -1532,7 +1692,7 @@
           <c:smooth val="0"/>
           <c:extLst>
             <c:ext xmlns:c16="http://schemas.microsoft.com/office/drawing/2014/chart" uri="{C3380CC4-5D6E-409C-BE32-E72D297353CC}">
-              <c16:uniqueId val="{00000001-3A07-4174-9062-A42141962C13}"/>
+              <c16:uniqueId val="{00000001-4CD0-41C5-ACD4-70A2493CA728}"/>
             </c:ext>
           </c:extLst>
         </c:ser>
@@ -1654,7 +1814,7 @@
           <c:smooth val="0"/>
           <c:extLst>
             <c:ext xmlns:c16="http://schemas.microsoft.com/office/drawing/2014/chart" uri="{C3380CC4-5D6E-409C-BE32-E72D297353CC}">
-              <c16:uniqueId val="{00000002-3A07-4174-9062-A42141962C13}"/>
+              <c16:uniqueId val="{00000002-4CD0-41C5-ACD4-70A2493CA728}"/>
             </c:ext>
           </c:extLst>
         </c:ser>
@@ -1677,6 +1837,61 @@
         </c:scaling>
         <c:delete val="0"/>
         <c:axPos val="b"/>
+        <c:title>
+          <c:tx>
+            <c:rich>
+              <a:bodyPr rot="0" spcFirstLastPara="1" vertOverflow="ellipsis" vert="horz" wrap="square" anchor="ctr" anchorCtr="1"/>
+              <a:lstStyle/>
+              <a:p>
+                <a:pPr>
+                  <a:defRPr sz="1000" b="0" i="0" u="none" strike="noStrike" kern="1200" baseline="0">
+                    <a:solidFill>
+                      <a:schemeClr val="tx1">
+                        <a:lumMod val="65000"/>
+                        <a:lumOff val="35000"/>
+                      </a:schemeClr>
+                    </a:solidFill>
+                    <a:latin typeface="+mn-lt"/>
+                    <a:ea typeface="+mn-ea"/>
+                    <a:cs typeface="+mn-cs"/>
+                  </a:defRPr>
+                </a:pPr>
+                <a:r>
+                  <a:rPr lang="en-US"/>
+                  <a:t>Month</a:t>
+                </a:r>
+              </a:p>
+            </c:rich>
+          </c:tx>
+          <c:overlay val="0"/>
+          <c:spPr>
+            <a:noFill/>
+            <a:ln>
+              <a:noFill/>
+            </a:ln>
+            <a:effectLst/>
+          </c:spPr>
+          <c:txPr>
+            <a:bodyPr rot="0" spcFirstLastPara="1" vertOverflow="ellipsis" vert="horz" wrap="square" anchor="ctr" anchorCtr="1"/>
+            <a:lstStyle/>
+            <a:p>
+              <a:pPr>
+                <a:defRPr sz="1000" b="0" i="0" u="none" strike="noStrike" kern="1200" baseline="0">
+                  <a:solidFill>
+                    <a:schemeClr val="tx1">
+                      <a:lumMod val="65000"/>
+                      <a:lumOff val="35000"/>
+                    </a:schemeClr>
+                  </a:solidFill>
+                  <a:latin typeface="+mn-lt"/>
+                  <a:ea typeface="+mn-ea"/>
+                  <a:cs typeface="+mn-cs"/>
+                </a:defRPr>
+              </a:pPr>
+              <a:endParaRPr lang="en-US"/>
+            </a:p>
+          </c:txPr>
+        </c:title>
         <c:numFmt formatCode="General" sourceLinked="1"/>
         <c:majorTickMark val="none"/>
         <c:minorTickMark val="none"/>
@@ -1742,6 +1957,79 @@
             <a:effectLst/>
           </c:spPr>
         </c:majorGridlines>
+        <c:title>
+          <c:tx>
+            <c:rich>
+              <a:bodyPr rot="-5400000" spcFirstLastPara="1" vertOverflow="ellipsis" vert="horz" wrap="square" anchor="ctr" anchorCtr="1"/>
+              <a:lstStyle/>
+              <a:p>
+                <a:pPr>
+                  <a:defRPr sz="1000" b="0" i="0" u="none" strike="noStrike" kern="1200" baseline="0">
+                    <a:solidFill>
+                      <a:schemeClr val="tx1">
+                        <a:lumMod val="65000"/>
+                        <a:lumOff val="35000"/>
+                      </a:schemeClr>
+                    </a:solidFill>
+                    <a:latin typeface="+mn-lt"/>
+                    <a:ea typeface="+mn-ea"/>
+                    <a:cs typeface="+mn-cs"/>
+                  </a:defRPr>
+                </a:pPr>
+                <a:r>
+                  <a:rPr lang="en-US"/>
+                  <a:t>Number</a:t>
+                </a:r>
+                <a:r>
+                  <a:rPr lang="en-US" baseline="0"/>
+                  <a:t> of campaigns</a:t>
+                </a:r>
+              </a:p>
+              <a:p>
+                <a:pPr>
+                  <a:defRPr/>
+                </a:pPr>
+                <a:endParaRPr lang="en-US"/>
+              </a:p>
+            </c:rich>
+          </c:tx>
+          <c:layout>
+            <c:manualLayout>
+              <c:xMode val="edge"/>
+              <c:yMode val="edge"/>
+              <c:x val="0"/>
+              <c:y val="0.32784320042521242"/>
+            </c:manualLayout>
+          </c:layout>
+          <c:overlay val="0"/>
+          <c:spPr>
+            <a:noFill/>
+            <a:ln>
+              <a:noFill/>
+            </a:ln>
+            <a:effectLst/>
+          </c:spPr>
+          <c:txPr>
+            <a:bodyPr rot="-5400000" spcFirstLastPara="1" vertOverflow="ellipsis" vert="horz" wrap="square" anchor="ctr" anchorCtr="1"/>
+            <a:lstStyle/>
+            <a:p>
+              <a:pPr>
+                <a:defRPr sz="1000" b="0" i="0" u="none" strike="noStrike" kern="1200" baseline="0">
+                  <a:solidFill>
+                    <a:schemeClr val="tx1">
+                      <a:lumMod val="65000"/>
+                      <a:lumOff val="35000"/>
+                    </a:schemeClr>
+                  </a:solidFill>
+                  <a:latin typeface="+mn-lt"/>
+                  <a:ea typeface="+mn-ea"/>
+                  <a:cs typeface="+mn-cs"/>
+                </a:defRPr>
+              </a:pPr>
+              <a:endParaRPr lang="en-US"/>
+            </a:p>
+          </c:txPr>
+        </c:title>
         <c:numFmt formatCode="General" sourceLinked="1"/>
         <c:majorTickMark val="none"/>
         <c:minorTickMark val="none"/>
@@ -1779,10 +2067,16 @@
       </c:valAx>
       <c:spPr>
         <a:noFill/>
-        <a:ln>
-          <a:noFill/>
+        <a:ln w="9525">
+          <a:solidFill>
+            <a:schemeClr val="bg2">
+              <a:lumMod val="90000"/>
+            </a:schemeClr>
+          </a:solidFill>
         </a:ln>
-        <a:effectLst/>
+        <a:effectLst>
+          <a:softEdge rad="177800"/>
+        </a:effectLst>
       </c:spPr>
     </c:plotArea>
     <c:legend>

</xml_diff>